<commit_message>
update installation doc with system requirements
</commit_message>
<xml_diff>
--- a/Mp2rage Background Noise Suppression Module Installation.docx
+++ b/Mp2rage Background Noise Suppression Module Installation.docx
@@ -61,6 +61,19 @@
           <w:u w:val="single"/>
         </w:rPr>
         <w:t>Installation of Slicer module</w:t>
+      </w:r>
+    </w:p>
+    <w:p>
+      <w:r>
+        <w:t xml:space="preserve">System Requirements </w:t>
+      </w:r>
+    </w:p>
+    <w:p>
+      <w:r>
+        <w:t xml:space="preserve">Slicer </w:t>
+      </w:r>
+      <w:r>
+        <w:t>version 5.4.0 or greater</w:t>
       </w:r>
     </w:p>
     <w:p>
@@ -364,6 +377,7 @@
         </w:numPr>
       </w:pPr>
       <w:r>
+        <w:lastRenderedPageBreak/>
         <w:t xml:space="preserve">Restart Slicer and go back to </w:t>
       </w:r>
       <w:r>
@@ -1140,6 +1154,7 @@
   <w:style w:type="character" w:default="1" w:styleId="DefaultParagraphFont">
     <w:name w:val="Default Paragraph Font"/>
     <w:uiPriority w:val="1"/>
+    <w:semiHidden/>
     <w:unhideWhenUsed/>
   </w:style>
   <w:style w:type="table" w:default="1" w:styleId="TableNormal">

</xml_diff>

<commit_message>
updated installation guide with updated directory names
</commit_message>
<xml_diff>
--- a/Mp2rage Background Noise Suppression Module Installation.docx
+++ b/Mp2rage Background Noise Suppression Module Installation.docx
@@ -313,7 +313,13 @@
       </w:r>
       <w:proofErr w:type="spellStart"/>
       <w:r>
-        <w:t>BackgroundNoiseSupression</w:t>
+        <w:t>BackgroundNoiseSu</w:t>
+      </w:r>
+      <w:r>
+        <w:t>p</w:t>
+      </w:r>
+      <w:r>
+        <w:t>pression</w:t>
       </w:r>
       <w:proofErr w:type="spellEnd"/>
     </w:p>

</xml_diff>